<commit_message>
Added Lesson 4 Stuff
</commit_message>
<xml_diff>
--- a/APLesson_04/FormatSpecifierChart.docx
+++ b/APLesson_04/FormatSpecifierChart.docx
@@ -29,13 +29,7 @@
         <w:rPr>
           <w:color w:val="000000"/>
         </w:rPr>
-        <w:t>s</w:t>
-      </w:r>
-      <w:r>
-        <w:rPr>
-          <w:color w:val="000000"/>
-        </w:rPr>
-        <w:t>pecifiers</w:t>
+        <w:t>specifiers</w:t>
       </w:r>
       <w:proofErr w:type="spellEnd"/>
       <w:r>
@@ -126,7 +120,16 @@
             <w:pPr>
               <w:widowControl w:val="0"/>
               <w:spacing w:line="240" w:lineRule="auto"/>
-            </w:pPr>
+              <w:rPr>
+                <w:color w:val="FF0000"/>
+              </w:rPr>
+            </w:pPr>
+            <w:r>
+              <w:rPr>
+                <w:color w:val="FF0000"/>
+              </w:rPr>
+              <w:t>When you’re trying to format Double values</w:t>
+            </w:r>
           </w:p>
           <w:p>
             <w:pPr>
@@ -152,26 +155,130 @@
             <w:pPr>
               <w:widowControl w:val="0"/>
               <w:spacing w:line="240" w:lineRule="auto"/>
-            </w:pPr>
-          </w:p>
-          <w:p>
-            <w:pPr>
-              <w:widowControl w:val="0"/>
-              <w:spacing w:line="240" w:lineRule="auto"/>
-            </w:pPr>
-          </w:p>
-          <w:p>
-            <w:pPr>
-              <w:widowControl w:val="0"/>
-              <w:spacing w:line="240" w:lineRule="auto"/>
-            </w:pPr>
-            <w:r>
+              <w:rPr>
+                <w:color w:val="FF0000"/>
+              </w:rPr>
+            </w:pPr>
+            <w:r>
+              <w:rPr>
+                <w:color w:val="FF0000"/>
+              </w:rPr>
+              <w:t xml:space="preserve">You begin with a % and then put a number, decimal, then another number which tells the </w:t>
+            </w:r>
+            <w:proofErr w:type="spellStart"/>
+            <w:r>
+              <w:rPr>
+                <w:color w:val="FF0000"/>
+              </w:rPr>
+              <w:t>printf</w:t>
+            </w:r>
+            <w:proofErr w:type="spellEnd"/>
+            <w:r>
+              <w:rPr>
+                <w:color w:val="FF0000"/>
+              </w:rPr>
+              <w:t xml:space="preserve"> statement that that’s how many numbers can be </w:t>
+            </w:r>
+            <w:r>
+              <w:rPr>
+                <w:color w:val="FF0000"/>
+              </w:rPr>
+              <w:t>formatted</w:t>
+            </w:r>
+            <w:r>
+              <w:rPr>
+                <w:color w:val="FF0000"/>
+              </w:rPr>
+              <w:t xml:space="preserve"> in the decimal and non-decimal place</w:t>
+            </w:r>
+          </w:p>
+          <w:p>
+            <w:pPr>
+              <w:widowControl w:val="0"/>
+              <w:spacing w:line="240" w:lineRule="auto"/>
+            </w:pPr>
+          </w:p>
+          <w:p>
+            <w:pPr>
+              <w:widowControl w:val="0"/>
+              <w:spacing w:line="240" w:lineRule="auto"/>
               <w:rPr>
                 <w:color w:val="000000"/>
                 <w:sz w:val="20"/>
                 <w:szCs w:val="20"/>
               </w:rPr>
+            </w:pPr>
+            <w:r>
+              <w:rPr>
+                <w:color w:val="000000"/>
+                <w:sz w:val="20"/>
+                <w:szCs w:val="20"/>
+              </w:rPr>
               <w:t xml:space="preserve">Provide examples: </w:t>
+            </w:r>
+          </w:p>
+          <w:p>
+            <w:pPr>
+              <w:widowControl w:val="0"/>
+              <w:spacing w:line="240" w:lineRule="auto"/>
+            </w:pPr>
+            <w:proofErr w:type="spellStart"/>
+            <w:r>
+              <w:rPr>
+                <w:color w:val="FF0000"/>
+                <w:sz w:val="20"/>
+                <w:szCs w:val="20"/>
+              </w:rPr>
+              <w:t>System.out.printf</w:t>
+            </w:r>
+            <w:proofErr w:type="spellEnd"/>
+            <w:r>
+              <w:rPr>
+                <w:color w:val="FF0000"/>
+                <w:sz w:val="20"/>
+                <w:szCs w:val="20"/>
+              </w:rPr>
+              <w:t>(“</w:t>
+            </w:r>
+            <w:r>
+              <w:rPr>
+                <w:color w:val="FF0000"/>
+                <w:sz w:val="20"/>
+                <w:szCs w:val="20"/>
+              </w:rPr>
+              <w:t>%3.2f</w:t>
+            </w:r>
+            <w:r>
+              <w:rPr>
+                <w:color w:val="FF0000"/>
+                <w:sz w:val="20"/>
+                <w:szCs w:val="20"/>
+              </w:rPr>
+              <w:t>”</w:t>
+            </w:r>
+            <w:r>
+              <w:rPr>
+                <w:color w:val="FF0000"/>
+                <w:sz w:val="20"/>
+                <w:szCs w:val="20"/>
+              </w:rPr>
+              <w:t>, number</w:t>
+            </w:r>
+            <w:r>
+              <w:rPr>
+                <w:color w:val="FF0000"/>
+                <w:sz w:val="20"/>
+                <w:szCs w:val="20"/>
+              </w:rPr>
+              <w:t>);</w:t>
+            </w:r>
+            <w:r>
+              <w:rPr>
+                <w:color w:val="FF0000"/>
+                <w:sz w:val="20"/>
+                <w:szCs w:val="20"/>
+              </w:rPr>
+              <w:t xml:space="preserve"> //if you format the number 5.67890123, it will format to 5.68</w:t>
             </w:r>
           </w:p>
         </w:tc>
@@ -237,7 +344,16 @@
             <w:pPr>
               <w:widowControl w:val="0"/>
               <w:spacing w:line="240" w:lineRule="auto"/>
-            </w:pPr>
+              <w:rPr>
+                <w:color w:val="FF0000"/>
+              </w:rPr>
+            </w:pPr>
+            <w:r>
+              <w:rPr>
+                <w:color w:val="FF0000"/>
+              </w:rPr>
+              <w:t>When you’re trying to format non-Double values</w:t>
+            </w:r>
           </w:p>
           <w:p>
             <w:pPr>
@@ -264,25 +380,103 @@
               <w:widowControl w:val="0"/>
               <w:spacing w:line="240" w:lineRule="auto"/>
             </w:pPr>
-          </w:p>
-          <w:p>
-            <w:pPr>
-              <w:widowControl w:val="0"/>
-              <w:spacing w:line="240" w:lineRule="auto"/>
-            </w:pPr>
-          </w:p>
-          <w:p>
-            <w:pPr>
-              <w:widowControl w:val="0"/>
-              <w:spacing w:line="240" w:lineRule="auto"/>
-            </w:pPr>
-            <w:r>
+            <w:r>
+              <w:rPr>
+                <w:color w:val="FF0000"/>
+              </w:rPr>
+              <w:t xml:space="preserve">You begin with a % and then put a number </w:t>
+            </w:r>
+            <w:r>
+              <w:rPr>
+                <w:color w:val="FF0000"/>
+              </w:rPr>
+              <w:t xml:space="preserve">which </w:t>
+            </w:r>
+            <w:r>
+              <w:rPr>
+                <w:color w:val="FF0000"/>
+              </w:rPr>
+              <w:t xml:space="preserve">tells the </w:t>
+            </w:r>
+            <w:proofErr w:type="spellStart"/>
+            <w:r>
+              <w:rPr>
+                <w:color w:val="FF0000"/>
+              </w:rPr>
+              <w:t>printf</w:t>
+            </w:r>
+            <w:proofErr w:type="spellEnd"/>
+            <w:r>
+              <w:rPr>
+                <w:color w:val="FF0000"/>
+              </w:rPr>
+              <w:t xml:space="preserve"> statement that that’s how many numbers can be </w:t>
+            </w:r>
+            <w:r>
+              <w:rPr>
+                <w:color w:val="FF0000"/>
+              </w:rPr>
+              <w:t>formatted</w:t>
+            </w:r>
+          </w:p>
+          <w:p>
+            <w:pPr>
+              <w:widowControl w:val="0"/>
+              <w:spacing w:line="240" w:lineRule="auto"/>
+            </w:pPr>
+          </w:p>
+          <w:p>
+            <w:pPr>
+              <w:widowControl w:val="0"/>
+              <w:spacing w:line="240" w:lineRule="auto"/>
               <w:rPr>
                 <w:color w:val="000000"/>
                 <w:sz w:val="20"/>
                 <w:szCs w:val="20"/>
               </w:rPr>
+            </w:pPr>
+            <w:r>
+              <w:rPr>
+                <w:color w:val="000000"/>
+                <w:sz w:val="20"/>
+                <w:szCs w:val="20"/>
+              </w:rPr>
               <w:t xml:space="preserve">Provide examples: </w:t>
+            </w:r>
+          </w:p>
+          <w:p>
+            <w:pPr>
+              <w:widowControl w:val="0"/>
+              <w:spacing w:line="240" w:lineRule="auto"/>
+              <w:rPr>
+                <w:color w:val="FF0000"/>
+              </w:rPr>
+            </w:pPr>
+            <w:proofErr w:type="spellStart"/>
+            <w:r>
+              <w:rPr>
+                <w:color w:val="FF0000"/>
+                <w:sz w:val="20"/>
+                <w:szCs w:val="20"/>
+              </w:rPr>
+              <w:t>System.out.printf</w:t>
+            </w:r>
+            <w:proofErr w:type="spellEnd"/>
+            <w:r>
+              <w:rPr>
+                <w:color w:val="FF0000"/>
+                <w:sz w:val="20"/>
+                <w:szCs w:val="20"/>
+              </w:rPr>
+              <w:t xml:space="preserve">(“%4d”, number); //if you format the number 123456789, it will </w:t>
+            </w:r>
+            <w:r>
+              <w:rPr>
+                <w:color w:val="FF0000"/>
+                <w:sz w:val="20"/>
+                <w:szCs w:val="20"/>
+              </w:rPr>
+              <w:t>not format because it’s over the allowed values</w:t>
             </w:r>
           </w:p>
         </w:tc>
@@ -348,55 +542,119 @@
             <w:pPr>
               <w:widowControl w:val="0"/>
               <w:spacing w:line="240" w:lineRule="auto"/>
-            </w:pPr>
+              <w:rPr>
+                <w:color w:val="FF0000"/>
+              </w:rPr>
+            </w:pPr>
+            <w:r>
+              <w:rPr>
+                <w:color w:val="FF0000"/>
+              </w:rPr>
+              <w:t>When you’re trying to format text</w:t>
+            </w:r>
+          </w:p>
+          <w:p>
+            <w:pPr>
+              <w:widowControl w:val="0"/>
+              <w:spacing w:line="240" w:lineRule="auto"/>
+            </w:pPr>
+          </w:p>
+          <w:p>
+            <w:pPr>
+              <w:widowControl w:val="0"/>
+              <w:spacing w:line="240" w:lineRule="auto"/>
+            </w:pPr>
+            <w:r>
+              <w:rPr>
+                <w:color w:val="000000"/>
+                <w:sz w:val="20"/>
+                <w:szCs w:val="20"/>
+              </w:rPr>
+              <w:t xml:space="preserve">How does it work? </w:t>
+            </w:r>
+          </w:p>
+          <w:p>
+            <w:pPr>
+              <w:widowControl w:val="0"/>
+              <w:spacing w:line="240" w:lineRule="auto"/>
+              <w:rPr>
+                <w:color w:val="FF0000"/>
+              </w:rPr>
+            </w:pPr>
+            <w:r>
+              <w:rPr>
+                <w:color w:val="FF0000"/>
+              </w:rPr>
+              <w:t xml:space="preserve">You begin with a % and then put a number which tells the </w:t>
+            </w:r>
+            <w:proofErr w:type="spellStart"/>
+            <w:r>
+              <w:rPr>
+                <w:color w:val="FF0000"/>
+              </w:rPr>
+              <w:t>printf</w:t>
+            </w:r>
+            <w:proofErr w:type="spellEnd"/>
+            <w:r>
+              <w:rPr>
+                <w:color w:val="FF0000"/>
+              </w:rPr>
+              <w:t xml:space="preserve"> statement how many characters can be formatted</w:t>
+            </w:r>
+          </w:p>
+          <w:p>
+            <w:pPr>
+              <w:widowControl w:val="0"/>
+              <w:spacing w:line="240" w:lineRule="auto"/>
+            </w:pPr>
+          </w:p>
+          <w:p>
+            <w:pPr>
+              <w:widowControl w:val="0"/>
+              <w:spacing w:line="240" w:lineRule="auto"/>
+              <w:rPr>
+                <w:color w:val="000000"/>
+                <w:sz w:val="20"/>
+                <w:szCs w:val="20"/>
+              </w:rPr>
+            </w:pPr>
+            <w:r>
+              <w:rPr>
+                <w:color w:val="000000"/>
+                <w:sz w:val="20"/>
+                <w:szCs w:val="20"/>
+              </w:rPr>
+              <w:t xml:space="preserve">Provide examples: </w:t>
+            </w:r>
+          </w:p>
+          <w:p>
+            <w:pPr>
+              <w:widowControl w:val="0"/>
+              <w:spacing w:line="240" w:lineRule="auto"/>
+              <w:rPr>
+                <w:color w:val="FF0000"/>
+              </w:rPr>
+            </w:pPr>
+            <w:proofErr w:type="spellStart"/>
+            <w:r>
+              <w:rPr>
+                <w:color w:val="FF0000"/>
+                <w:sz w:val="20"/>
+                <w:szCs w:val="20"/>
+              </w:rPr>
+              <w:t>System.out.printf</w:t>
+            </w:r>
+            <w:proofErr w:type="spellEnd"/>
+            <w:r>
+              <w:rPr>
+                <w:color w:val="FF0000"/>
+                <w:sz w:val="20"/>
+                <w:szCs w:val="20"/>
+              </w:rPr>
+              <w:t>(“%5s”, word); //if you format the word pumpkin it will not format because it’s over the allowed characters</w:t>
+            </w:r>
             <w:bookmarkStart w:id="0" w:name="_GoBack"/>
             <w:bookmarkEnd w:id="0"/>
-          </w:p>
-          <w:p>
-            <w:pPr>
-              <w:widowControl w:val="0"/>
-              <w:spacing w:line="240" w:lineRule="auto"/>
-            </w:pPr>
-          </w:p>
-          <w:p>
-            <w:pPr>
-              <w:widowControl w:val="0"/>
-              <w:spacing w:line="240" w:lineRule="auto"/>
-            </w:pPr>
-            <w:r>
-              <w:rPr>
-                <w:color w:val="000000"/>
-                <w:sz w:val="20"/>
-                <w:szCs w:val="20"/>
-              </w:rPr>
-              <w:t xml:space="preserve">How does it work? </w:t>
-            </w:r>
-          </w:p>
-          <w:p>
-            <w:pPr>
-              <w:widowControl w:val="0"/>
-              <w:spacing w:line="240" w:lineRule="auto"/>
-            </w:pPr>
-          </w:p>
-          <w:p>
-            <w:pPr>
-              <w:widowControl w:val="0"/>
-              <w:spacing w:line="240" w:lineRule="auto"/>
-            </w:pPr>
-          </w:p>
-          <w:p>
-            <w:pPr>
-              <w:widowControl w:val="0"/>
-              <w:spacing w:line="240" w:lineRule="auto"/>
-            </w:pPr>
-            <w:r>
-              <w:rPr>
-                <w:color w:val="000000"/>
-                <w:sz w:val="20"/>
-                <w:szCs w:val="20"/>
-              </w:rPr>
-              <w:t xml:space="preserve">Provide examples: </w:t>
-            </w:r>
           </w:p>
         </w:tc>
       </w:tr>

</xml_diff>